<commit_message>
nmv 19 10 2024
</commit_message>
<xml_diff>
--- a/TS Jatai Ghanam Project/TS 5.4/TS 5.4 Ghanam Sanskrit Corrections.docx
+++ b/TS Jatai Ghanam Project/TS 5.4/TS 5.4 Ghanam Sanskrit Corrections.docx
@@ -11395,275 +11395,738 @@
               <w:adjustRightInd w:val="0"/>
               <w:spacing w:before="0" w:line="240" w:lineRule="auto"/>
               <w:rPr>
+                <w:rFonts w:ascii="BRH Devanagari Extra" w:hAnsi="BRH Devanagari Extra" w:cs="BRH Devanagari Extra"/>
+                <w:color w:val="000000"/>
+                <w:sz w:val="32"/>
+                <w:szCs w:val="32"/>
+              </w:rPr>
+            </w:pPr>
+            <w:r>
+              <w:rPr>
+                <w:rFonts w:ascii="BRH Devanagari Extra" w:hAnsi="BRH Devanagari Extra" w:cs="BRH Devanagari Extra"/>
+                <w:color w:val="000000"/>
+                <w:sz w:val="32"/>
+                <w:szCs w:val="32"/>
+              </w:rPr>
+              <w:t>mÉë</w:t>
+            </w:r>
+            <w:r>
+              <w:rPr>
+                <w:rFonts w:ascii="BRH Malayalam Extra" w:hAnsi="BRH Malayalam Extra" w:cs="BRH Devanagari Extra"/>
+                <w:color w:val="000000"/>
+                <w:szCs w:val="32"/>
+              </w:rPr>
+              <w:t>–</w:t>
+            </w:r>
+            <w:r>
+              <w:rPr>
+                <w:rFonts w:ascii="BRH Devanagari Extra" w:hAnsi="BRH Devanagari Extra" w:cs="BRH Devanagari Extra"/>
+                <w:color w:val="000000"/>
+                <w:sz w:val="32"/>
+                <w:szCs w:val="32"/>
+              </w:rPr>
+              <w:t>rÉÉ</w:t>
+            </w:r>
+            <w:r>
+              <w:rPr>
+                <w:rFonts w:ascii="BRH Malayalam Extra" w:hAnsi="BRH Malayalam Extra" w:cs="BRH Devanagari Extra"/>
+                <w:color w:val="000000"/>
+                <w:szCs w:val="32"/>
+              </w:rPr>
+              <w:t>–</w:t>
+            </w:r>
+            <w:r>
+              <w:rPr>
+                <w:rFonts w:ascii="BRH Devanagari Extra" w:hAnsi="BRH Devanagari Extra" w:cs="BRH Devanagari Extra"/>
+                <w:color w:val="000000"/>
+                <w:sz w:val="32"/>
+                <w:szCs w:val="32"/>
+              </w:rPr>
+              <w:t>eÉÉ</w:t>
+            </w:r>
+            <w:r>
+              <w:rPr>
+                <w:rFonts w:ascii="BRH Malayalam Extra" w:hAnsi="BRH Malayalam Extra" w:cs="BRH Devanagari Extra"/>
+                <w:color w:val="000000"/>
+                <w:szCs w:val="32"/>
+              </w:rPr>
+              <w:t>–</w:t>
+            </w:r>
+            <w:r>
+              <w:rPr>
+                <w:rFonts w:ascii="BRH Devanagari Extra" w:hAnsi="BRH Devanagari Extra" w:cs="BRH Devanagari Extra"/>
+                <w:color w:val="000000"/>
+                <w:sz w:val="32"/>
+                <w:szCs w:val="32"/>
+              </w:rPr>
+              <w:t>lÉÔ</w:t>
+            </w:r>
+            <w:r>
+              <w:rPr>
+                <w:rFonts w:ascii="BRH Malayalam Extra" w:hAnsi="BRH Malayalam Extra" w:cs="BRH Devanagari Extra"/>
+                <w:color w:val="000000"/>
+                <w:szCs w:val="32"/>
+              </w:rPr>
+              <w:t>–</w:t>
+            </w:r>
+            <w:r>
+              <w:rPr>
+                <w:rFonts w:ascii="BRH Devanagari Extra" w:hAnsi="BRH Devanagari Extra" w:cs="BRH Devanagari Extra"/>
+                <w:color w:val="000000"/>
+                <w:sz w:val="32"/>
+                <w:szCs w:val="32"/>
+              </w:rPr>
+              <w:t>rÉÉ</w:t>
+            </w:r>
+            <w:r>
+              <w:rPr>
+                <w:rFonts w:ascii="BRH Malayalam Extra" w:hAnsi="BRH Malayalam Extra" w:cs="BRH Devanagari Extra"/>
+                <w:color w:val="000000"/>
+                <w:szCs w:val="32"/>
+              </w:rPr>
+              <w:t>–</w:t>
+            </w:r>
+            <w:r>
+              <w:rPr>
+                <w:rFonts w:ascii="BRH Devanagari Extra" w:hAnsi="BRH Devanagari Extra" w:cs="BRH Devanagari Extra"/>
+                <w:color w:val="000000"/>
+                <w:sz w:val="32"/>
+                <w:szCs w:val="32"/>
+              </w:rPr>
+              <w:t>eÉÉlÉç MÑü</w:t>
+            </w:r>
+            <w:r>
+              <w:rPr>
+                <w:rFonts w:ascii="BRH Malayalam Extra" w:hAnsi="BRH Malayalam Extra" w:cs="BRH Devanagari Extra"/>
+                <w:color w:val="000000"/>
+                <w:szCs w:val="32"/>
+              </w:rPr>
+              <w:t>–</w:t>
+            </w:r>
+            <w:r>
+              <w:rPr>
+                <w:rFonts w:ascii="BRH Devanagari Extra" w:hAnsi="BRH Devanagari Extra" w:cs="BRH Devanagari Extra"/>
+                <w:color w:val="000000"/>
+                <w:sz w:val="32"/>
+                <w:szCs w:val="32"/>
+              </w:rPr>
+              <w:t>rÉÉïiÉç MÑü</w:t>
+            </w:r>
+            <w:r>
+              <w:rPr>
+                <w:rFonts w:ascii="BRH Malayalam Extra" w:hAnsi="BRH Malayalam Extra" w:cs="BRH Devanagari Extra"/>
+                <w:color w:val="000000"/>
+                <w:szCs w:val="32"/>
+              </w:rPr>
+              <w:t>–</w:t>
+            </w:r>
+            <w:r>
+              <w:rPr>
+                <w:rFonts w:ascii="BRH Devanagari Extra" w:hAnsi="BRH Devanagari Extra" w:cs="BRH Devanagari Extra"/>
+                <w:color w:val="000000"/>
+                <w:sz w:val="32"/>
+                <w:szCs w:val="32"/>
+              </w:rPr>
+              <w:t>rÉÉïiÉç mÉëþrÉÉeÉÉlÉÔrÉÉ</w:t>
+            </w:r>
+            <w:r>
+              <w:rPr>
+                <w:rFonts w:ascii="BRH Malayalam Extra" w:hAnsi="BRH Malayalam Extra" w:cs="BRH Devanagari Extra"/>
+                <w:color w:val="000000"/>
+                <w:szCs w:val="32"/>
+              </w:rPr>
+              <w:t>–</w:t>
+            </w:r>
+            <w:r>
+              <w:rPr>
+                <w:rFonts w:ascii="BRH Devanagari Extra" w:hAnsi="BRH Devanagari Extra" w:cs="BRH Devanagari Extra"/>
+                <w:color w:val="000000"/>
+                <w:sz w:val="32"/>
+                <w:szCs w:val="32"/>
+              </w:rPr>
+              <w:t>eÉÉlÉç mÉëþrÉÉeÉÉlÉÔrÉÉ</w:t>
+            </w:r>
+            <w:r>
+              <w:rPr>
+                <w:rFonts w:ascii="BRH Malayalam Extra" w:hAnsi="BRH Malayalam Extra" w:cs="BRH Devanagari Extra"/>
+                <w:color w:val="000000"/>
+                <w:szCs w:val="32"/>
+              </w:rPr>
+              <w:t>–</w:t>
+            </w:r>
+            <w:r>
+              <w:rPr>
+                <w:rFonts w:ascii="BRH Devanagari Extra" w:hAnsi="BRH Devanagari Extra" w:cs="BRH Devanagari Extra"/>
+                <w:color w:val="000000"/>
+                <w:sz w:val="32"/>
+                <w:szCs w:val="32"/>
+              </w:rPr>
+              <w:t>eÉÉlÉç MÑü</w:t>
+            </w:r>
+            <w:r>
+              <w:rPr>
+                <w:rFonts w:ascii="BRH Malayalam Extra" w:hAnsi="BRH Malayalam Extra" w:cs="BRH Devanagari Extra"/>
+                <w:color w:val="000000"/>
+                <w:szCs w:val="32"/>
+              </w:rPr>
+              <w:t>–</w:t>
+            </w:r>
+            <w:r>
+              <w:rPr>
+                <w:rFonts w:ascii="BRH Devanagari Extra" w:hAnsi="BRH Devanagari Extra" w:cs="BRH Devanagari Extra"/>
+                <w:color w:val="000000"/>
+                <w:sz w:val="32"/>
+                <w:szCs w:val="32"/>
+              </w:rPr>
+              <w:t>rÉÉïSè ÌuÉMüþÎxiÉ</w:t>
+            </w:r>
+            <w:r>
+              <w:rPr>
+                <w:rFonts w:ascii="BRH Malayalam Extra" w:hAnsi="BRH Malayalam Extra" w:cs="BRH Devanagari Extra"/>
+                <w:color w:val="000000"/>
+                <w:szCs w:val="32"/>
+              </w:rPr>
+              <w:t>–</w:t>
+            </w:r>
+            <w:r>
+              <w:rPr>
+                <w:rFonts w:ascii="BRH Devanagari Extra" w:hAnsi="BRH Devanagari Extra" w:cs="BRH Devanagari Extra"/>
+                <w:color w:val="000000"/>
+                <w:sz w:val="32"/>
+                <w:szCs w:val="32"/>
+              </w:rPr>
+              <w:t>Uç ÌuÉMüþÎxiÉÈ MÑü</w:t>
+            </w:r>
+            <w:r>
+              <w:rPr>
+                <w:rFonts w:ascii="BRH Malayalam Extra" w:hAnsi="BRH Malayalam Extra" w:cs="BRH Devanagari Extra"/>
+                <w:color w:val="000000"/>
+                <w:szCs w:val="32"/>
+              </w:rPr>
+              <w:t>–</w:t>
+            </w:r>
+            <w:r>
+              <w:rPr>
+                <w:rFonts w:ascii="BRH Devanagari Extra" w:hAnsi="BRH Devanagari Extra" w:cs="BRH Devanagari Extra"/>
+                <w:color w:val="000000"/>
+                <w:sz w:val="32"/>
+                <w:szCs w:val="32"/>
+              </w:rPr>
+              <w:t>rÉÉïiÉç mÉëþrÉÉeÉÉlÉÔrÉÉ</w:t>
+            </w:r>
+            <w:r>
+              <w:rPr>
+                <w:rFonts w:ascii="BRH Malayalam Extra" w:hAnsi="BRH Malayalam Extra" w:cs="BRH Devanagari Extra"/>
+                <w:color w:val="000000"/>
+                <w:szCs w:val="32"/>
+              </w:rPr>
+              <w:t>–</w:t>
+            </w:r>
+            <w:r>
+              <w:rPr>
+                <w:rFonts w:ascii="BRH Devanagari Extra" w:hAnsi="BRH Devanagari Extra" w:cs="BRH Devanagari Extra"/>
+                <w:color w:val="000000"/>
+                <w:sz w:val="32"/>
+                <w:szCs w:val="32"/>
+              </w:rPr>
+              <w:t>eÉÉlÉç mÉëþrÉÉeÉÉlÉÔrÉÉ</w:t>
+            </w:r>
+            <w:r>
+              <w:rPr>
+                <w:rFonts w:ascii="BRH Malayalam Extra" w:hAnsi="BRH Malayalam Extra" w:cs="BRH Devanagari Extra"/>
+                <w:color w:val="000000"/>
+                <w:szCs w:val="32"/>
+              </w:rPr>
+              <w:t>–</w:t>
+            </w:r>
+            <w:r>
+              <w:rPr>
+                <w:rFonts w:ascii="BRH Devanagari Extra" w:hAnsi="BRH Devanagari Extra" w:cs="BRH Devanagari Extra"/>
+                <w:color w:val="000000"/>
+                <w:sz w:val="32"/>
+                <w:szCs w:val="32"/>
+              </w:rPr>
+              <w:t>eÉÉlÉç MÑü</w:t>
+            </w:r>
+            <w:r>
+              <w:rPr>
+                <w:rFonts w:ascii="BRH Malayalam Extra" w:hAnsi="BRH Malayalam Extra" w:cs="BRH Devanagari Extra"/>
+                <w:color w:val="000000"/>
+                <w:szCs w:val="32"/>
+              </w:rPr>
+              <w:t>–</w:t>
+            </w:r>
+            <w:r>
+              <w:rPr>
+                <w:rFonts w:ascii="BRH Devanagari Extra" w:hAnsi="BRH Devanagari Extra" w:cs="BRH Devanagari Extra"/>
+                <w:color w:val="000000"/>
+                <w:sz w:val="32"/>
+                <w:szCs w:val="32"/>
+              </w:rPr>
+              <w:t xml:space="preserve">rÉÉïSè ÌuÉMüþÎxiÉÈ | </w:t>
+            </w:r>
+          </w:p>
+          <w:p>
+            <w:pPr>
+              <w:widowControl w:val="0"/>
+              <w:autoSpaceDE w:val="0"/>
+              <w:autoSpaceDN w:val="0"/>
+              <w:adjustRightInd w:val="0"/>
+              <w:spacing w:before="0" w:line="240" w:lineRule="auto"/>
+              <w:rPr>
+                <w:rFonts w:ascii="BRH Devanagari Extra" w:hAnsi="BRH Devanagari Extra" w:cs="BRH Devanagari Extra"/>
+                <w:color w:val="000000"/>
+                <w:sz w:val="32"/>
+                <w:szCs w:val="32"/>
+              </w:rPr>
+            </w:pPr>
+          </w:p>
+          <w:p>
+            <w:pPr>
+              <w:widowControl w:val="0"/>
+              <w:autoSpaceDE w:val="0"/>
+              <w:autoSpaceDN w:val="0"/>
+              <w:adjustRightInd w:val="0"/>
+              <w:spacing w:before="0" w:line="240" w:lineRule="auto"/>
+              <w:rPr>
+                <w:rFonts w:ascii="BRH Devanagari Extra" w:hAnsi="BRH Devanagari Extra" w:cs="BRH Devanagari Extra"/>
+                <w:color w:val="000000"/>
+                <w:sz w:val="32"/>
+                <w:szCs w:val="32"/>
+              </w:rPr>
+            </w:pPr>
+          </w:p>
+          <w:p>
+            <w:pPr>
+              <w:widowControl w:val="0"/>
+              <w:autoSpaceDE w:val="0"/>
+              <w:autoSpaceDN w:val="0"/>
+              <w:adjustRightInd w:val="0"/>
+              <w:spacing w:line="240" w:lineRule="auto"/>
+              <w:rPr>
+                <w:rFonts w:ascii="BRH Devanagari Extra" w:hAnsi="BRH Devanagari Extra" w:cs="BRH Devanagari Extra"/>
+                <w:color w:val="000000"/>
+                <w:sz w:val="32"/>
+                <w:szCs w:val="32"/>
+              </w:rPr>
+            </w:pPr>
+            <w:r>
+              <w:rPr>
+                <w:rFonts w:ascii="BRH Devanagari Extra" w:hAnsi="BRH Devanagari Extra" w:cs="BRH Devanagari Extra"/>
+                <w:color w:val="000000"/>
+                <w:sz w:val="32"/>
+                <w:szCs w:val="32"/>
+              </w:rPr>
+              <w:lastRenderedPageBreak/>
+              <w:t>(</w:t>
+            </w:r>
+            <w:proofErr w:type="gramStart"/>
+            <w:r>
+              <w:rPr>
+                <w:rFonts w:cs="BRH Devanagari Extra"/>
+                <w:color w:val="000000"/>
+                <w:szCs w:val="32"/>
+              </w:rPr>
+              <w:t>7</w:t>
+            </w:r>
+            <w:r>
+              <w:rPr>
+                <w:rFonts w:ascii="BRH Devanagari Extra" w:hAnsi="BRH Devanagari Extra" w:cs="BRH Devanagari Extra"/>
+                <w:color w:val="000000"/>
+                <w:sz w:val="32"/>
+                <w:szCs w:val="32"/>
+              </w:rPr>
+              <w:t>)</w:t>
+            </w:r>
+            <w:r>
+              <w:rPr>
+                <w:rFonts w:cs="BRH Devanagari Extra"/>
+                <w:color w:val="000000"/>
+                <w:szCs w:val="32"/>
+              </w:rPr>
+              <w:t>[</w:t>
+            </w:r>
+            <w:proofErr w:type="gramEnd"/>
+            <w:r>
+              <w:rPr>
+                <w:rFonts w:cs="BRH Devanagari Extra"/>
+                <w:color w:val="000000"/>
+                <w:szCs w:val="32"/>
+              </w:rPr>
+              <w:t>P36</w:t>
+            </w:r>
+            <w:r>
+              <w:rPr>
+                <w:rFonts w:ascii="BRH Devanagari Extra" w:hAnsi="BRH Devanagari Extra" w:cs="BRH Devanagari Extra"/>
+                <w:color w:val="000000"/>
+                <w:sz w:val="32"/>
+                <w:szCs w:val="32"/>
+              </w:rPr>
+              <w:t xml:space="preserve">] </w:t>
+            </w:r>
+            <w:r>
+              <w:rPr>
+                <w:rFonts w:cs="BRH Devanagari Extra"/>
+                <w:color w:val="000000"/>
+                <w:szCs w:val="32"/>
+              </w:rPr>
+              <w:t>5</w:t>
+            </w:r>
+            <w:r>
+              <w:rPr>
+                <w:rFonts w:ascii="BRH Devanagari Extra" w:hAnsi="BRH Devanagari Extra" w:cs="BRH Devanagari Extra"/>
+                <w:color w:val="000000"/>
+                <w:sz w:val="32"/>
+                <w:szCs w:val="32"/>
+              </w:rPr>
+              <w:t>.</w:t>
+            </w:r>
+            <w:r>
+              <w:rPr>
+                <w:rFonts w:cs="BRH Devanagari Extra"/>
+                <w:color w:val="000000"/>
+                <w:szCs w:val="32"/>
+              </w:rPr>
+              <w:t>4</w:t>
+            </w:r>
+            <w:r>
+              <w:rPr>
+                <w:rFonts w:ascii="BRH Devanagari Extra" w:hAnsi="BRH Devanagari Extra" w:cs="BRH Devanagari Extra"/>
+                <w:color w:val="000000"/>
+                <w:sz w:val="32"/>
+                <w:szCs w:val="32"/>
+              </w:rPr>
+              <w:t>.</w:t>
+            </w:r>
+            <w:r>
+              <w:rPr>
+                <w:rFonts w:cs="BRH Devanagari Extra"/>
+                <w:color w:val="000000"/>
+                <w:szCs w:val="32"/>
+              </w:rPr>
+              <w:t>7</w:t>
+            </w:r>
+            <w:r>
+              <w:rPr>
+                <w:rFonts w:ascii="BRH Devanagari Extra" w:hAnsi="BRH Devanagari Extra" w:cs="BRH Devanagari Extra"/>
+                <w:color w:val="000000"/>
+                <w:sz w:val="32"/>
+                <w:szCs w:val="32"/>
+              </w:rPr>
+              <w:t>.</w:t>
+            </w:r>
+            <w:r>
+              <w:rPr>
+                <w:rFonts w:cs="BRH Devanagari Extra"/>
+                <w:color w:val="000000"/>
+                <w:szCs w:val="32"/>
+              </w:rPr>
+              <w:t>7</w:t>
+            </w:r>
+            <w:r>
+              <w:rPr>
+                <w:rFonts w:ascii="BRH Devanagari Extra" w:hAnsi="BRH Devanagari Extra" w:cs="BRH Devanagari Extra"/>
+                <w:color w:val="000000"/>
+                <w:sz w:val="32"/>
+                <w:szCs w:val="32"/>
+              </w:rPr>
+              <w:t>(</w:t>
+            </w:r>
+            <w:r>
+              <w:rPr>
+                <w:rFonts w:cs="BRH Devanagari Extra"/>
+                <w:color w:val="000000"/>
+                <w:szCs w:val="32"/>
+              </w:rPr>
+              <w:t>6</w:t>
+            </w:r>
+            <w:r>
+              <w:rPr>
+                <w:rFonts w:ascii="BRH Devanagari Extra" w:hAnsi="BRH Devanagari Extra" w:cs="BRH Devanagari Extra"/>
+                <w:color w:val="000000"/>
+                <w:sz w:val="32"/>
+                <w:szCs w:val="32"/>
+              </w:rPr>
+              <w:t>)- mÉë</w:t>
+            </w:r>
+            <w:r>
+              <w:rPr>
+                <w:rFonts w:ascii="BRH Malayalam Extra" w:hAnsi="BRH Malayalam Extra" w:cs="BRH Devanagari Extra"/>
+                <w:color w:val="000000"/>
+                <w:szCs w:val="32"/>
+              </w:rPr>
+              <w:t>–</w:t>
+            </w:r>
+            <w:r>
+              <w:rPr>
+                <w:rFonts w:ascii="BRH Devanagari Extra" w:hAnsi="BRH Devanagari Extra" w:cs="BRH Devanagari Extra"/>
+                <w:color w:val="000000"/>
+                <w:sz w:val="32"/>
+                <w:szCs w:val="32"/>
+              </w:rPr>
+              <w:t>rÉÉ</w:t>
+            </w:r>
+            <w:r>
+              <w:rPr>
+                <w:rFonts w:ascii="BRH Malayalam Extra" w:hAnsi="BRH Malayalam Extra" w:cs="BRH Devanagari Extra"/>
+                <w:color w:val="000000"/>
+                <w:szCs w:val="32"/>
+              </w:rPr>
+              <w:t>–</w:t>
+            </w:r>
+            <w:r>
+              <w:rPr>
+                <w:rFonts w:ascii="BRH Devanagari Extra" w:hAnsi="BRH Devanagari Extra" w:cs="BRH Devanagari Extra"/>
+                <w:color w:val="000000"/>
+                <w:sz w:val="32"/>
+                <w:szCs w:val="32"/>
+              </w:rPr>
+              <w:t>eÉÉ</w:t>
+            </w:r>
+            <w:r>
+              <w:rPr>
+                <w:rFonts w:ascii="BRH Malayalam Extra" w:hAnsi="BRH Malayalam Extra" w:cs="BRH Devanagari Extra"/>
+                <w:color w:val="000000"/>
+                <w:szCs w:val="32"/>
+              </w:rPr>
+              <w:t>–</w:t>
+            </w:r>
+            <w:r>
+              <w:rPr>
+                <w:rFonts w:ascii="BRH Devanagari Extra" w:hAnsi="BRH Devanagari Extra" w:cs="BRH Devanagari Extra"/>
+                <w:color w:val="000000"/>
+                <w:sz w:val="32"/>
+                <w:szCs w:val="32"/>
+              </w:rPr>
+              <w:t>lÉÔ</w:t>
+            </w:r>
+            <w:r>
+              <w:rPr>
+                <w:rFonts w:ascii="BRH Malayalam Extra" w:hAnsi="BRH Malayalam Extra" w:cs="BRH Devanagari Extra"/>
+                <w:color w:val="000000"/>
+                <w:szCs w:val="32"/>
+              </w:rPr>
+              <w:t>–</w:t>
+            </w:r>
+            <w:r>
+              <w:rPr>
+                <w:rFonts w:ascii="BRH Devanagari Extra" w:hAnsi="BRH Devanagari Extra" w:cs="BRH Devanagari Extra"/>
+                <w:color w:val="000000"/>
+                <w:sz w:val="32"/>
+                <w:szCs w:val="32"/>
+              </w:rPr>
+              <w:t>rÉÉ</w:t>
+            </w:r>
+            <w:r>
+              <w:rPr>
+                <w:rFonts w:ascii="BRH Malayalam Extra" w:hAnsi="BRH Malayalam Extra" w:cs="BRH Devanagari Extra"/>
+                <w:color w:val="000000"/>
+                <w:szCs w:val="32"/>
+              </w:rPr>
+              <w:t>–</w:t>
+            </w:r>
+            <w:r>
+              <w:rPr>
+                <w:rFonts w:ascii="BRH Devanagari Extra" w:hAnsi="BRH Devanagari Extra" w:cs="BRH Devanagari Extra"/>
+                <w:color w:val="000000"/>
+                <w:sz w:val="32"/>
+                <w:szCs w:val="32"/>
+              </w:rPr>
+              <w:t>eÉ</w:t>
+            </w:r>
+            <w:r>
+              <w:rPr>
+                <w:rFonts w:ascii="BRH Devanagari Extra" w:hAnsi="BRH Devanagari Extra" w:cs="BRH Devanagari Extra"/>
+                <w:color w:val="000000"/>
+                <w:sz w:val="32"/>
+                <w:szCs w:val="32"/>
+                <w:highlight w:val="yellow"/>
+              </w:rPr>
+              <w:t>É³Éç</w:t>
+            </w:r>
+            <w:r>
+              <w:rPr>
+                <w:rFonts w:ascii="BRH Devanagari Extra" w:hAnsi="BRH Devanagari Extra" w:cs="BRH Devanagari Extra"/>
+                <w:color w:val="000000"/>
+                <w:sz w:val="32"/>
+                <w:szCs w:val="32"/>
+              </w:rPr>
+              <w:t xml:space="preserve"> |</w:t>
+            </w:r>
+          </w:p>
+          <w:p>
+            <w:pPr>
+              <w:widowControl w:val="0"/>
+              <w:autoSpaceDE w:val="0"/>
+              <w:autoSpaceDN w:val="0"/>
+              <w:adjustRightInd w:val="0"/>
+              <w:spacing w:line="240" w:lineRule="auto"/>
+              <w:rPr>
+                <w:rFonts w:ascii="BRH Devanagari Extra" w:hAnsi="BRH Devanagari Extra" w:cs="BRH Devanagari Extra"/>
+                <w:color w:val="000000"/>
+                <w:sz w:val="32"/>
+                <w:szCs w:val="32"/>
+              </w:rPr>
+            </w:pPr>
+            <w:r>
+              <w:rPr>
+                <w:rFonts w:ascii="BRH Devanagari Extra" w:hAnsi="BRH Devanagari Extra" w:cs="BRH Devanagari Extra"/>
+                <w:color w:val="000000"/>
+                <w:sz w:val="32"/>
+                <w:szCs w:val="32"/>
+              </w:rPr>
+              <w:t>mÉë</w:t>
+            </w:r>
+            <w:r>
+              <w:rPr>
+                <w:rFonts w:ascii="BRH Malayalam Extra" w:hAnsi="BRH Malayalam Extra" w:cs="BRH Devanagari Extra"/>
+                <w:color w:val="000000"/>
+                <w:szCs w:val="32"/>
+              </w:rPr>
+              <w:t>–</w:t>
+            </w:r>
+            <w:r>
+              <w:rPr>
+                <w:rFonts w:ascii="BRH Devanagari Extra" w:hAnsi="BRH Devanagari Extra" w:cs="BRH Devanagari Extra"/>
+                <w:color w:val="000000"/>
+                <w:sz w:val="32"/>
+                <w:szCs w:val="32"/>
+              </w:rPr>
+              <w:t>rÉÉ</w:t>
+            </w:r>
+            <w:r>
+              <w:rPr>
+                <w:rFonts w:ascii="BRH Malayalam Extra" w:hAnsi="BRH Malayalam Extra" w:cs="BRH Devanagari Extra"/>
+                <w:color w:val="000000"/>
+                <w:szCs w:val="32"/>
+              </w:rPr>
+              <w:t>–</w:t>
+            </w:r>
+            <w:r>
+              <w:rPr>
+                <w:rFonts w:ascii="BRH Devanagari Extra" w:hAnsi="BRH Devanagari Extra" w:cs="BRH Devanagari Extra"/>
+                <w:color w:val="000000"/>
+                <w:sz w:val="32"/>
+                <w:szCs w:val="32"/>
+              </w:rPr>
+              <w:t>eÉÉ</w:t>
+            </w:r>
+            <w:r>
+              <w:rPr>
+                <w:rFonts w:ascii="BRH Malayalam Extra" w:hAnsi="BRH Malayalam Extra" w:cs="BRH Devanagari Extra"/>
+                <w:color w:val="000000"/>
+                <w:szCs w:val="32"/>
+              </w:rPr>
+              <w:t>–</w:t>
+            </w:r>
+            <w:r>
+              <w:rPr>
+                <w:rFonts w:ascii="BRH Devanagari Extra" w:hAnsi="BRH Devanagari Extra" w:cs="BRH Devanagari Extra"/>
+                <w:color w:val="000000"/>
+                <w:sz w:val="32"/>
+                <w:szCs w:val="32"/>
+              </w:rPr>
+              <w:t>lÉÔ</w:t>
+            </w:r>
+            <w:r>
+              <w:rPr>
+                <w:rFonts w:ascii="BRH Malayalam Extra" w:hAnsi="BRH Malayalam Extra" w:cs="BRH Devanagari Extra"/>
+                <w:color w:val="000000"/>
+                <w:szCs w:val="32"/>
+              </w:rPr>
+              <w:t>–</w:t>
+            </w:r>
+            <w:r>
+              <w:rPr>
+                <w:rFonts w:ascii="BRH Devanagari Extra" w:hAnsi="BRH Devanagari Extra" w:cs="BRH Devanagari Extra"/>
+                <w:color w:val="000000"/>
+                <w:sz w:val="32"/>
+                <w:szCs w:val="32"/>
+              </w:rPr>
+              <w:t>rÉÉ</w:t>
+            </w:r>
+            <w:r>
+              <w:rPr>
+                <w:rFonts w:ascii="BRH Malayalam Extra" w:hAnsi="BRH Malayalam Extra" w:cs="BRH Devanagari Extra"/>
+                <w:color w:val="000000"/>
+                <w:szCs w:val="32"/>
+              </w:rPr>
+              <w:t>–</w:t>
+            </w:r>
+            <w:r>
+              <w:rPr>
+                <w:rFonts w:ascii="BRH Devanagari Extra" w:hAnsi="BRH Devanagari Extra" w:cs="BRH Devanagari Extra"/>
+                <w:color w:val="000000"/>
+                <w:sz w:val="32"/>
+                <w:szCs w:val="32"/>
+              </w:rPr>
+              <w:t>eÉÉÌlÉÌiÉþ mÉërÉÉeÉ - A</w:t>
+            </w:r>
+            <w:r>
+              <w:rPr>
+                <w:rFonts w:ascii="BRH Malayalam Extra" w:hAnsi="BRH Malayalam Extra" w:cs="BRH Devanagari Extra"/>
+                <w:color w:val="000000"/>
+                <w:szCs w:val="32"/>
+              </w:rPr>
+              <w:t>–</w:t>
+            </w:r>
+            <w:r>
+              <w:rPr>
+                <w:rFonts w:ascii="BRH Devanagari Extra" w:hAnsi="BRH Devanagari Extra" w:cs="BRH Devanagari Extra"/>
+                <w:color w:val="000000"/>
+                <w:sz w:val="32"/>
+                <w:szCs w:val="32"/>
+              </w:rPr>
+              <w:t>lÉÔ</w:t>
+            </w:r>
+            <w:r>
+              <w:rPr>
+                <w:rFonts w:ascii="BRH Malayalam Extra" w:hAnsi="BRH Malayalam Extra" w:cs="BRH Devanagari Extra"/>
+                <w:color w:val="000000"/>
+                <w:szCs w:val="32"/>
+              </w:rPr>
+              <w:t>–</w:t>
+            </w:r>
+            <w:r>
+              <w:rPr>
+                <w:rFonts w:ascii="BRH Devanagari Extra" w:hAnsi="BRH Devanagari Extra" w:cs="BRH Devanagari Extra"/>
+                <w:color w:val="000000"/>
+                <w:sz w:val="32"/>
+                <w:szCs w:val="32"/>
+              </w:rPr>
+              <w:t>rÉÉ</w:t>
+            </w:r>
+            <w:r>
+              <w:rPr>
+                <w:rFonts w:ascii="BRH Malayalam Extra" w:hAnsi="BRH Malayalam Extra" w:cs="BRH Devanagari Extra"/>
+                <w:color w:val="000000"/>
+                <w:szCs w:val="32"/>
+              </w:rPr>
+              <w:t>–</w:t>
+            </w:r>
+            <w:r>
+              <w:rPr>
+                <w:rFonts w:ascii="BRH Devanagari Extra" w:hAnsi="BRH Devanagari Extra" w:cs="BRH Devanagari Extra"/>
+                <w:color w:val="000000"/>
+                <w:sz w:val="32"/>
+                <w:szCs w:val="32"/>
+              </w:rPr>
+              <w:t xml:space="preserve">eÉÉlÉç | </w:t>
+            </w:r>
+          </w:p>
+          <w:p>
+            <w:pPr>
+              <w:widowControl w:val="0"/>
+              <w:autoSpaceDE w:val="0"/>
+              <w:autoSpaceDN w:val="0"/>
+              <w:adjustRightInd w:val="0"/>
+              <w:spacing w:before="0" w:line="240" w:lineRule="auto"/>
+              <w:rPr>
                 <w:rFonts w:cs="BRH Malayalam Extra"/>
                 <w:color w:val="000000"/>
                 <w:szCs w:val="40"/>
               </w:rPr>
             </w:pPr>
-            <w:r>
-              <w:rPr>
-                <w:rFonts w:ascii="BRH Devanagari Extra" w:hAnsi="BRH Devanagari Extra" w:cs="BRH Devanagari Extra"/>
-                <w:color w:val="000000"/>
-                <w:sz w:val="32"/>
-                <w:szCs w:val="32"/>
-              </w:rPr>
-              <w:t>mÉë</w:t>
-            </w:r>
-            <w:r>
-              <w:rPr>
-                <w:rFonts w:ascii="BRH Malayalam Extra" w:hAnsi="BRH Malayalam Extra" w:cs="BRH Devanagari Extra"/>
-                <w:color w:val="000000"/>
-                <w:szCs w:val="32"/>
-              </w:rPr>
-              <w:t>–</w:t>
-            </w:r>
-            <w:r>
-              <w:rPr>
-                <w:rFonts w:ascii="BRH Devanagari Extra" w:hAnsi="BRH Devanagari Extra" w:cs="BRH Devanagari Extra"/>
-                <w:color w:val="000000"/>
-                <w:sz w:val="32"/>
-                <w:szCs w:val="32"/>
-              </w:rPr>
-              <w:t>rÉÉ</w:t>
-            </w:r>
-            <w:r>
-              <w:rPr>
-                <w:rFonts w:ascii="BRH Malayalam Extra" w:hAnsi="BRH Malayalam Extra" w:cs="BRH Devanagari Extra"/>
-                <w:color w:val="000000"/>
-                <w:szCs w:val="32"/>
-              </w:rPr>
-              <w:t>–</w:t>
-            </w:r>
-            <w:r>
-              <w:rPr>
-                <w:rFonts w:ascii="BRH Devanagari Extra" w:hAnsi="BRH Devanagari Extra" w:cs="BRH Devanagari Extra"/>
-                <w:color w:val="000000"/>
-                <w:sz w:val="32"/>
-                <w:szCs w:val="32"/>
-              </w:rPr>
-              <w:t>eÉÉ</w:t>
-            </w:r>
-            <w:r>
-              <w:rPr>
-                <w:rFonts w:ascii="BRH Malayalam Extra" w:hAnsi="BRH Malayalam Extra" w:cs="BRH Devanagari Extra"/>
-                <w:color w:val="000000"/>
-                <w:szCs w:val="32"/>
-              </w:rPr>
-              <w:t>–</w:t>
-            </w:r>
-            <w:r>
-              <w:rPr>
-                <w:rFonts w:ascii="BRH Devanagari Extra" w:hAnsi="BRH Devanagari Extra" w:cs="BRH Devanagari Extra"/>
-                <w:color w:val="000000"/>
-                <w:sz w:val="32"/>
-                <w:szCs w:val="32"/>
-              </w:rPr>
-              <w:t>lÉÔ</w:t>
-            </w:r>
-            <w:r>
-              <w:rPr>
-                <w:rFonts w:ascii="BRH Malayalam Extra" w:hAnsi="BRH Malayalam Extra" w:cs="BRH Devanagari Extra"/>
-                <w:color w:val="000000"/>
-                <w:szCs w:val="32"/>
-              </w:rPr>
-              <w:t>–</w:t>
-            </w:r>
-            <w:r>
-              <w:rPr>
-                <w:rFonts w:ascii="BRH Devanagari Extra" w:hAnsi="BRH Devanagari Extra" w:cs="BRH Devanagari Extra"/>
-                <w:color w:val="000000"/>
-                <w:sz w:val="32"/>
-                <w:szCs w:val="32"/>
-              </w:rPr>
-              <w:t>rÉÉ</w:t>
-            </w:r>
-            <w:r>
-              <w:rPr>
-                <w:rFonts w:ascii="BRH Malayalam Extra" w:hAnsi="BRH Malayalam Extra" w:cs="BRH Devanagari Extra"/>
-                <w:color w:val="000000"/>
-                <w:szCs w:val="32"/>
-              </w:rPr>
-              <w:t>–</w:t>
-            </w:r>
-            <w:r>
-              <w:rPr>
-                <w:rFonts w:ascii="BRH Devanagari Extra" w:hAnsi="BRH Devanagari Extra" w:cs="BRH Devanagari Extra"/>
-                <w:color w:val="000000"/>
-                <w:sz w:val="32"/>
-                <w:szCs w:val="32"/>
-              </w:rPr>
-              <w:t>eÉÉlÉç MÑü</w:t>
-            </w:r>
-            <w:r>
-              <w:rPr>
-                <w:rFonts w:ascii="BRH Malayalam Extra" w:hAnsi="BRH Malayalam Extra" w:cs="BRH Devanagari Extra"/>
-                <w:color w:val="000000"/>
-                <w:szCs w:val="32"/>
-              </w:rPr>
-              <w:t>–</w:t>
-            </w:r>
-            <w:r>
-              <w:rPr>
-                <w:rFonts w:ascii="BRH Devanagari Extra" w:hAnsi="BRH Devanagari Extra" w:cs="BRH Devanagari Extra"/>
-                <w:color w:val="000000"/>
-                <w:sz w:val="32"/>
-                <w:szCs w:val="32"/>
-              </w:rPr>
-              <w:t>rÉÉïiÉç MÑü</w:t>
-            </w:r>
-            <w:r>
-              <w:rPr>
-                <w:rFonts w:ascii="BRH Malayalam Extra" w:hAnsi="BRH Malayalam Extra" w:cs="BRH Devanagari Extra"/>
-                <w:color w:val="000000"/>
-                <w:szCs w:val="32"/>
-              </w:rPr>
-              <w:t>–</w:t>
-            </w:r>
-            <w:r>
-              <w:rPr>
-                <w:rFonts w:ascii="BRH Devanagari Extra" w:hAnsi="BRH Devanagari Extra" w:cs="BRH Devanagari Extra"/>
-                <w:color w:val="000000"/>
-                <w:sz w:val="32"/>
-                <w:szCs w:val="32"/>
-              </w:rPr>
-              <w:t>rÉÉïiÉç mÉëþrÉÉeÉÉlÉÔrÉÉ</w:t>
-            </w:r>
-            <w:r>
-              <w:rPr>
-                <w:rFonts w:ascii="BRH Malayalam Extra" w:hAnsi="BRH Malayalam Extra" w:cs="BRH Devanagari Extra"/>
-                <w:color w:val="000000"/>
-                <w:szCs w:val="32"/>
-              </w:rPr>
-              <w:t>–</w:t>
-            </w:r>
-            <w:r>
-              <w:rPr>
-                <w:rFonts w:ascii="BRH Devanagari Extra" w:hAnsi="BRH Devanagari Extra" w:cs="BRH Devanagari Extra"/>
-                <w:color w:val="000000"/>
-                <w:sz w:val="32"/>
-                <w:szCs w:val="32"/>
-              </w:rPr>
-              <w:t>eÉÉlÉç mÉëþrÉÉeÉÉlÉÔrÉÉ</w:t>
-            </w:r>
-            <w:r>
-              <w:rPr>
-                <w:rFonts w:ascii="BRH Malayalam Extra" w:hAnsi="BRH Malayalam Extra" w:cs="BRH Devanagari Extra"/>
-                <w:color w:val="000000"/>
-                <w:szCs w:val="32"/>
-              </w:rPr>
-              <w:t>–</w:t>
-            </w:r>
-            <w:r>
-              <w:rPr>
-                <w:rFonts w:ascii="BRH Devanagari Extra" w:hAnsi="BRH Devanagari Extra" w:cs="BRH Devanagari Extra"/>
-                <w:color w:val="000000"/>
-                <w:sz w:val="32"/>
-                <w:szCs w:val="32"/>
-              </w:rPr>
-              <w:t>eÉÉlÉç MÑü</w:t>
-            </w:r>
-            <w:r>
-              <w:rPr>
-                <w:rFonts w:ascii="BRH Malayalam Extra" w:hAnsi="BRH Malayalam Extra" w:cs="BRH Devanagari Extra"/>
-                <w:color w:val="000000"/>
-                <w:szCs w:val="32"/>
-              </w:rPr>
-              <w:t>–</w:t>
-            </w:r>
-            <w:r>
-              <w:rPr>
-                <w:rFonts w:ascii="BRH Devanagari Extra" w:hAnsi="BRH Devanagari Extra" w:cs="BRH Devanagari Extra"/>
-                <w:color w:val="000000"/>
-                <w:sz w:val="32"/>
-                <w:szCs w:val="32"/>
-              </w:rPr>
-              <w:t>rÉÉïSè ÌuÉMüþÎxiÉ</w:t>
-            </w:r>
-            <w:r>
-              <w:rPr>
-                <w:rFonts w:ascii="BRH Malayalam Extra" w:hAnsi="BRH Malayalam Extra" w:cs="BRH Devanagari Extra"/>
-                <w:color w:val="000000"/>
-                <w:szCs w:val="32"/>
-              </w:rPr>
-              <w:t>–</w:t>
-            </w:r>
-            <w:r>
-              <w:rPr>
-                <w:rFonts w:ascii="BRH Devanagari Extra" w:hAnsi="BRH Devanagari Extra" w:cs="BRH Devanagari Extra"/>
-                <w:color w:val="000000"/>
-                <w:sz w:val="32"/>
-                <w:szCs w:val="32"/>
-              </w:rPr>
-              <w:t>Uç ÌuÉMüþÎxiÉÈ MÑü</w:t>
-            </w:r>
-            <w:r>
-              <w:rPr>
-                <w:rFonts w:ascii="BRH Malayalam Extra" w:hAnsi="BRH Malayalam Extra" w:cs="BRH Devanagari Extra"/>
-                <w:color w:val="000000"/>
-                <w:szCs w:val="32"/>
-              </w:rPr>
-              <w:t>–</w:t>
-            </w:r>
-            <w:r>
-              <w:rPr>
-                <w:rFonts w:ascii="BRH Devanagari Extra" w:hAnsi="BRH Devanagari Extra" w:cs="BRH Devanagari Extra"/>
-                <w:color w:val="000000"/>
-                <w:sz w:val="32"/>
-                <w:szCs w:val="32"/>
-              </w:rPr>
-              <w:t>rÉÉïiÉç mÉëþrÉÉeÉÉlÉÔrÉÉ</w:t>
-            </w:r>
-            <w:r>
-              <w:rPr>
-                <w:rFonts w:ascii="BRH Malayalam Extra" w:hAnsi="BRH Malayalam Extra" w:cs="BRH Devanagari Extra"/>
-                <w:color w:val="000000"/>
-                <w:szCs w:val="32"/>
-              </w:rPr>
-              <w:t>–</w:t>
-            </w:r>
-            <w:r>
-              <w:rPr>
-                <w:rFonts w:ascii="BRH Devanagari Extra" w:hAnsi="BRH Devanagari Extra" w:cs="BRH Devanagari Extra"/>
-                <w:color w:val="000000"/>
-                <w:sz w:val="32"/>
-                <w:szCs w:val="32"/>
-              </w:rPr>
-              <w:t>eÉÉlÉç mÉëþrÉÉeÉÉlÉÔrÉÉ</w:t>
-            </w:r>
-            <w:r>
-              <w:rPr>
-                <w:rFonts w:ascii="BRH Malayalam Extra" w:hAnsi="BRH Malayalam Extra" w:cs="BRH Devanagari Extra"/>
-                <w:color w:val="000000"/>
-                <w:szCs w:val="32"/>
-              </w:rPr>
-              <w:t>–</w:t>
-            </w:r>
-            <w:r>
-              <w:rPr>
-                <w:rFonts w:ascii="BRH Devanagari Extra" w:hAnsi="BRH Devanagari Extra" w:cs="BRH Devanagari Extra"/>
-                <w:color w:val="000000"/>
-                <w:sz w:val="32"/>
-                <w:szCs w:val="32"/>
-              </w:rPr>
-              <w:t>eÉÉlÉç MÑü</w:t>
-            </w:r>
-            <w:r>
-              <w:rPr>
-                <w:rFonts w:ascii="BRH Malayalam Extra" w:hAnsi="BRH Malayalam Extra" w:cs="BRH Devanagari Extra"/>
-                <w:color w:val="000000"/>
-                <w:szCs w:val="32"/>
-              </w:rPr>
-              <w:t>–</w:t>
-            </w:r>
-            <w:r>
-              <w:rPr>
-                <w:rFonts w:ascii="BRH Devanagari Extra" w:hAnsi="BRH Devanagari Extra" w:cs="BRH Devanagari Extra"/>
-                <w:color w:val="000000"/>
-                <w:sz w:val="32"/>
-                <w:szCs w:val="32"/>
-              </w:rPr>
-              <w:t xml:space="preserve">rÉÉïSè ÌuÉMüþÎxiÉÈ | </w:t>
-            </w:r>
           </w:p>
         </w:tc>
         <w:tc>
@@ -11697,6 +12160,7 @@
                 <w:sz w:val="32"/>
                 <w:szCs w:val="32"/>
               </w:rPr>
+              <w:lastRenderedPageBreak/>
               <w:t>(</w:t>
             </w:r>
             <w:proofErr w:type="gramStart"/>
@@ -13172,6 +13636,439 @@
                 <w:szCs w:val="32"/>
               </w:rPr>
               <w:t xml:space="preserve">rÉÉïSè ÌuÉMüþÎxiÉÈ | </w:t>
+            </w:r>
+          </w:p>
+          <w:p>
+            <w:pPr>
+              <w:widowControl w:val="0"/>
+              <w:autoSpaceDE w:val="0"/>
+              <w:autoSpaceDN w:val="0"/>
+              <w:adjustRightInd w:val="0"/>
+              <w:spacing w:line="240" w:lineRule="auto"/>
+              <w:rPr>
+                <w:rFonts w:ascii="BRH Devanagari Extra" w:hAnsi="BRH Devanagari Extra" w:cs="BRH Devanagari Extra"/>
+                <w:color w:val="000000"/>
+                <w:sz w:val="32"/>
+                <w:szCs w:val="32"/>
+              </w:rPr>
+            </w:pPr>
+          </w:p>
+          <w:p>
+            <w:pPr>
+              <w:widowControl w:val="0"/>
+              <w:autoSpaceDE w:val="0"/>
+              <w:autoSpaceDN w:val="0"/>
+              <w:adjustRightInd w:val="0"/>
+              <w:spacing w:line="240" w:lineRule="auto"/>
+              <w:rPr>
+                <w:rFonts w:ascii="BRH Devanagari Extra" w:hAnsi="BRH Devanagari Extra" w:cs="BRH Devanagari Extra"/>
+                <w:color w:val="000000"/>
+                <w:sz w:val="32"/>
+                <w:szCs w:val="32"/>
+              </w:rPr>
+            </w:pPr>
+            <w:r>
+              <w:rPr>
+                <w:rFonts w:ascii="BRH Devanagari Extra" w:hAnsi="BRH Devanagari Extra" w:cs="BRH Devanagari Extra"/>
+                <w:color w:val="000000"/>
+                <w:sz w:val="32"/>
+                <w:szCs w:val="32"/>
+              </w:rPr>
+              <w:lastRenderedPageBreak/>
+              <w:t>(</w:t>
+            </w:r>
+            <w:proofErr w:type="gramStart"/>
+            <w:r>
+              <w:rPr>
+                <w:rFonts w:cs="BRH Devanagari Extra"/>
+                <w:color w:val="000000"/>
+                <w:szCs w:val="32"/>
+              </w:rPr>
+              <w:t>7</w:t>
+            </w:r>
+            <w:r>
+              <w:rPr>
+                <w:rFonts w:ascii="BRH Devanagari Extra" w:hAnsi="BRH Devanagari Extra" w:cs="BRH Devanagari Extra"/>
+                <w:color w:val="000000"/>
+                <w:sz w:val="32"/>
+                <w:szCs w:val="32"/>
+              </w:rPr>
+              <w:t>)</w:t>
+            </w:r>
+            <w:r>
+              <w:rPr>
+                <w:rFonts w:cs="BRH Devanagari Extra"/>
+                <w:color w:val="000000"/>
+                <w:szCs w:val="32"/>
+              </w:rPr>
+              <w:t>[</w:t>
+            </w:r>
+            <w:proofErr w:type="gramEnd"/>
+            <w:r>
+              <w:rPr>
+                <w:rFonts w:cs="BRH Devanagari Extra"/>
+                <w:color w:val="000000"/>
+                <w:szCs w:val="32"/>
+              </w:rPr>
+              <w:t>P36</w:t>
+            </w:r>
+            <w:r>
+              <w:rPr>
+                <w:rFonts w:ascii="BRH Devanagari Extra" w:hAnsi="BRH Devanagari Extra" w:cs="BRH Devanagari Extra"/>
+                <w:color w:val="000000"/>
+                <w:sz w:val="32"/>
+                <w:szCs w:val="32"/>
+              </w:rPr>
+              <w:t xml:space="preserve">] </w:t>
+            </w:r>
+            <w:r>
+              <w:rPr>
+                <w:rFonts w:cs="BRH Devanagari Extra"/>
+                <w:color w:val="000000"/>
+                <w:szCs w:val="32"/>
+              </w:rPr>
+              <w:t>5</w:t>
+            </w:r>
+            <w:r>
+              <w:rPr>
+                <w:rFonts w:ascii="BRH Devanagari Extra" w:hAnsi="BRH Devanagari Extra" w:cs="BRH Devanagari Extra"/>
+                <w:color w:val="000000"/>
+                <w:sz w:val="32"/>
+                <w:szCs w:val="32"/>
+              </w:rPr>
+              <w:t>.</w:t>
+            </w:r>
+            <w:r>
+              <w:rPr>
+                <w:rFonts w:cs="BRH Devanagari Extra"/>
+                <w:color w:val="000000"/>
+                <w:szCs w:val="32"/>
+              </w:rPr>
+              <w:t>4</w:t>
+            </w:r>
+            <w:r>
+              <w:rPr>
+                <w:rFonts w:ascii="BRH Devanagari Extra" w:hAnsi="BRH Devanagari Extra" w:cs="BRH Devanagari Extra"/>
+                <w:color w:val="000000"/>
+                <w:sz w:val="32"/>
+                <w:szCs w:val="32"/>
+              </w:rPr>
+              <w:t>.</w:t>
+            </w:r>
+            <w:r>
+              <w:rPr>
+                <w:rFonts w:cs="BRH Devanagari Extra"/>
+                <w:color w:val="000000"/>
+                <w:szCs w:val="32"/>
+              </w:rPr>
+              <w:t>7</w:t>
+            </w:r>
+            <w:r>
+              <w:rPr>
+                <w:rFonts w:ascii="BRH Devanagari Extra" w:hAnsi="BRH Devanagari Extra" w:cs="BRH Devanagari Extra"/>
+                <w:color w:val="000000"/>
+                <w:sz w:val="32"/>
+                <w:szCs w:val="32"/>
+              </w:rPr>
+              <w:t>.</w:t>
+            </w:r>
+            <w:r>
+              <w:rPr>
+                <w:rFonts w:cs="BRH Devanagari Extra"/>
+                <w:color w:val="000000"/>
+                <w:szCs w:val="32"/>
+              </w:rPr>
+              <w:t>7</w:t>
+            </w:r>
+            <w:r>
+              <w:rPr>
+                <w:rFonts w:ascii="BRH Devanagari Extra" w:hAnsi="BRH Devanagari Extra" w:cs="BRH Devanagari Extra"/>
+                <w:color w:val="000000"/>
+                <w:sz w:val="32"/>
+                <w:szCs w:val="32"/>
+              </w:rPr>
+              <w:t>(</w:t>
+            </w:r>
+            <w:r>
+              <w:rPr>
+                <w:rFonts w:cs="BRH Devanagari Extra"/>
+                <w:color w:val="000000"/>
+                <w:szCs w:val="32"/>
+              </w:rPr>
+              <w:t>6</w:t>
+            </w:r>
+            <w:r>
+              <w:rPr>
+                <w:rFonts w:ascii="BRH Devanagari Extra" w:hAnsi="BRH Devanagari Extra" w:cs="BRH Devanagari Extra"/>
+                <w:color w:val="000000"/>
+                <w:sz w:val="32"/>
+                <w:szCs w:val="32"/>
+              </w:rPr>
+              <w:t>)- mÉë</w:t>
+            </w:r>
+            <w:r>
+              <w:rPr>
+                <w:rFonts w:ascii="BRH Malayalam Extra" w:hAnsi="BRH Malayalam Extra" w:cs="BRH Devanagari Extra"/>
+                <w:color w:val="000000"/>
+                <w:szCs w:val="32"/>
+              </w:rPr>
+              <w:t>–</w:t>
+            </w:r>
+            <w:r>
+              <w:rPr>
+                <w:rFonts w:ascii="BRH Devanagari Extra" w:hAnsi="BRH Devanagari Extra" w:cs="BRH Devanagari Extra"/>
+                <w:color w:val="000000"/>
+                <w:sz w:val="32"/>
+                <w:szCs w:val="32"/>
+              </w:rPr>
+              <w:t>rÉÉ</w:t>
+            </w:r>
+            <w:r>
+              <w:rPr>
+                <w:rFonts w:ascii="BRH Malayalam Extra" w:hAnsi="BRH Malayalam Extra" w:cs="BRH Devanagari Extra"/>
+                <w:color w:val="000000"/>
+                <w:szCs w:val="32"/>
+              </w:rPr>
+              <w:t>–</w:t>
+            </w:r>
+            <w:r>
+              <w:rPr>
+                <w:rFonts w:ascii="BRH Devanagari Extra" w:hAnsi="BRH Devanagari Extra" w:cs="BRH Devanagari Extra"/>
+                <w:color w:val="000000"/>
+                <w:sz w:val="32"/>
+                <w:szCs w:val="32"/>
+              </w:rPr>
+              <w:t>eÉÉ</w:t>
+            </w:r>
+            <w:r>
+              <w:rPr>
+                <w:rFonts w:ascii="BRH Malayalam Extra" w:hAnsi="BRH Malayalam Extra" w:cs="BRH Devanagari Extra"/>
+                <w:color w:val="000000"/>
+                <w:szCs w:val="32"/>
+              </w:rPr>
+              <w:t>–</w:t>
+            </w:r>
+            <w:r>
+              <w:rPr>
+                <w:rFonts w:ascii="BRH Devanagari Extra" w:hAnsi="BRH Devanagari Extra" w:cs="BRH Devanagari Extra"/>
+                <w:color w:val="000000"/>
+                <w:sz w:val="32"/>
+                <w:szCs w:val="32"/>
+              </w:rPr>
+              <w:t>lÉÔ</w:t>
+            </w:r>
+            <w:r>
+              <w:rPr>
+                <w:rFonts w:ascii="BRH Malayalam Extra" w:hAnsi="BRH Malayalam Extra" w:cs="BRH Devanagari Extra"/>
+                <w:color w:val="000000"/>
+                <w:szCs w:val="32"/>
+              </w:rPr>
+              <w:t>–</w:t>
+            </w:r>
+            <w:r>
+              <w:rPr>
+                <w:rFonts w:ascii="BRH Devanagari Extra" w:hAnsi="BRH Devanagari Extra" w:cs="BRH Devanagari Extra"/>
+                <w:color w:val="000000"/>
+                <w:sz w:val="32"/>
+                <w:szCs w:val="32"/>
+              </w:rPr>
+              <w:t>rÉÉ</w:t>
+            </w:r>
+            <w:r>
+              <w:rPr>
+                <w:rFonts w:ascii="BRH Malayalam Extra" w:hAnsi="BRH Malayalam Extra" w:cs="BRH Devanagari Extra"/>
+                <w:color w:val="000000"/>
+                <w:szCs w:val="32"/>
+              </w:rPr>
+              <w:t>–</w:t>
+            </w:r>
+            <w:r>
+              <w:rPr>
+                <w:rFonts w:ascii="BRH Devanagari Extra" w:hAnsi="BRH Devanagari Extra" w:cs="BRH Devanagari Extra"/>
+                <w:color w:val="000000"/>
+                <w:sz w:val="32"/>
+                <w:szCs w:val="32"/>
+              </w:rPr>
+              <w:t>eÉÉ</w:t>
+            </w:r>
+            <w:r>
+              <w:rPr>
+                <w:rFonts w:ascii="BRH Devanagari Extra" w:hAnsi="BRH Devanagari Extra" w:cs="BRH Devanagari Extra"/>
+                <w:color w:val="000000"/>
+                <w:sz w:val="32"/>
+                <w:szCs w:val="32"/>
+                <w:highlight w:val="green"/>
+              </w:rPr>
+              <w:t>lÉç</w:t>
+            </w:r>
+            <w:r>
+              <w:rPr>
+                <w:rFonts w:ascii="BRH Devanagari Extra" w:hAnsi="BRH Devanagari Extra" w:cs="BRH Devanagari Extra"/>
+                <w:color w:val="000000"/>
+                <w:sz w:val="32"/>
+                <w:szCs w:val="32"/>
+              </w:rPr>
+              <w:t xml:space="preserve"> |</w:t>
+            </w:r>
+          </w:p>
+          <w:p>
+            <w:pPr>
+              <w:widowControl w:val="0"/>
+              <w:autoSpaceDE w:val="0"/>
+              <w:autoSpaceDN w:val="0"/>
+              <w:adjustRightInd w:val="0"/>
+              <w:spacing w:line="240" w:lineRule="auto"/>
+              <w:rPr>
+                <w:rFonts w:ascii="BRH Devanagari Extra" w:hAnsi="BRH Devanagari Extra" w:cs="BRH Devanagari Extra"/>
+                <w:color w:val="000000"/>
+                <w:sz w:val="32"/>
+                <w:szCs w:val="32"/>
+              </w:rPr>
+            </w:pPr>
+            <w:r>
+              <w:rPr>
+                <w:rFonts w:ascii="BRH Devanagari Extra" w:hAnsi="BRH Devanagari Extra" w:cs="BRH Devanagari Extra"/>
+                <w:color w:val="000000"/>
+                <w:sz w:val="32"/>
+                <w:szCs w:val="32"/>
+              </w:rPr>
+              <w:t>mÉë</w:t>
+            </w:r>
+            <w:r>
+              <w:rPr>
+                <w:rFonts w:ascii="BRH Malayalam Extra" w:hAnsi="BRH Malayalam Extra" w:cs="BRH Devanagari Extra"/>
+                <w:color w:val="000000"/>
+                <w:szCs w:val="32"/>
+              </w:rPr>
+              <w:t>–</w:t>
+            </w:r>
+            <w:r>
+              <w:rPr>
+                <w:rFonts w:ascii="BRH Devanagari Extra" w:hAnsi="BRH Devanagari Extra" w:cs="BRH Devanagari Extra"/>
+                <w:color w:val="000000"/>
+                <w:sz w:val="32"/>
+                <w:szCs w:val="32"/>
+              </w:rPr>
+              <w:t>rÉÉ</w:t>
+            </w:r>
+            <w:r>
+              <w:rPr>
+                <w:rFonts w:ascii="BRH Malayalam Extra" w:hAnsi="BRH Malayalam Extra" w:cs="BRH Devanagari Extra"/>
+                <w:color w:val="000000"/>
+                <w:szCs w:val="32"/>
+              </w:rPr>
+              <w:t>–</w:t>
+            </w:r>
+            <w:r>
+              <w:rPr>
+                <w:rFonts w:ascii="BRH Devanagari Extra" w:hAnsi="BRH Devanagari Extra" w:cs="BRH Devanagari Extra"/>
+                <w:color w:val="000000"/>
+                <w:sz w:val="32"/>
+                <w:szCs w:val="32"/>
+              </w:rPr>
+              <w:t>eÉÉ</w:t>
+            </w:r>
+            <w:r>
+              <w:rPr>
+                <w:rFonts w:ascii="BRH Malayalam Extra" w:hAnsi="BRH Malayalam Extra" w:cs="BRH Devanagari Extra"/>
+                <w:color w:val="000000"/>
+                <w:szCs w:val="32"/>
+              </w:rPr>
+              <w:t>–</w:t>
+            </w:r>
+            <w:r>
+              <w:rPr>
+                <w:rFonts w:ascii="BRH Devanagari Extra" w:hAnsi="BRH Devanagari Extra" w:cs="BRH Devanagari Extra"/>
+                <w:color w:val="000000"/>
+                <w:sz w:val="32"/>
+                <w:szCs w:val="32"/>
+              </w:rPr>
+              <w:t>lÉÔ</w:t>
+            </w:r>
+            <w:r>
+              <w:rPr>
+                <w:rFonts w:ascii="BRH Malayalam Extra" w:hAnsi="BRH Malayalam Extra" w:cs="BRH Devanagari Extra"/>
+                <w:color w:val="000000"/>
+                <w:szCs w:val="32"/>
+              </w:rPr>
+              <w:t>–</w:t>
+            </w:r>
+            <w:r>
+              <w:rPr>
+                <w:rFonts w:ascii="BRH Devanagari Extra" w:hAnsi="BRH Devanagari Extra" w:cs="BRH Devanagari Extra"/>
+                <w:color w:val="000000"/>
+                <w:sz w:val="32"/>
+                <w:szCs w:val="32"/>
+              </w:rPr>
+              <w:t>rÉÉ</w:t>
+            </w:r>
+            <w:r>
+              <w:rPr>
+                <w:rFonts w:ascii="BRH Malayalam Extra" w:hAnsi="BRH Malayalam Extra" w:cs="BRH Devanagari Extra"/>
+                <w:color w:val="000000"/>
+                <w:szCs w:val="32"/>
+              </w:rPr>
+              <w:t>–</w:t>
+            </w:r>
+            <w:r>
+              <w:rPr>
+                <w:rFonts w:ascii="BRH Devanagari Extra" w:hAnsi="BRH Devanagari Extra" w:cs="BRH Devanagari Extra"/>
+                <w:color w:val="000000"/>
+                <w:sz w:val="32"/>
+                <w:szCs w:val="32"/>
+              </w:rPr>
+              <w:t>eÉÉÌlÉÌiÉþ mÉërÉÉeÉ - A</w:t>
+            </w:r>
+            <w:r>
+              <w:rPr>
+                <w:rFonts w:ascii="BRH Malayalam Extra" w:hAnsi="BRH Malayalam Extra" w:cs="BRH Devanagari Extra"/>
+                <w:color w:val="000000"/>
+                <w:szCs w:val="32"/>
+              </w:rPr>
+              <w:t>–</w:t>
+            </w:r>
+            <w:r>
+              <w:rPr>
+                <w:rFonts w:ascii="BRH Devanagari Extra" w:hAnsi="BRH Devanagari Extra" w:cs="BRH Devanagari Extra"/>
+                <w:color w:val="000000"/>
+                <w:sz w:val="32"/>
+                <w:szCs w:val="32"/>
+              </w:rPr>
+              <w:t>lÉÔ</w:t>
+            </w:r>
+            <w:r>
+              <w:rPr>
+                <w:rFonts w:ascii="BRH Malayalam Extra" w:hAnsi="BRH Malayalam Extra" w:cs="BRH Devanagari Extra"/>
+                <w:color w:val="000000"/>
+                <w:szCs w:val="32"/>
+              </w:rPr>
+              <w:t>–</w:t>
+            </w:r>
+            <w:r>
+              <w:rPr>
+                <w:rFonts w:ascii="BRH Devanagari Extra" w:hAnsi="BRH Devanagari Extra" w:cs="BRH Devanagari Extra"/>
+                <w:color w:val="000000"/>
+                <w:sz w:val="32"/>
+                <w:szCs w:val="32"/>
+              </w:rPr>
+              <w:t>rÉÉ</w:t>
+            </w:r>
+            <w:r>
+              <w:rPr>
+                <w:rFonts w:ascii="BRH Malayalam Extra" w:hAnsi="BRH Malayalam Extra" w:cs="BRH Devanagari Extra"/>
+                <w:color w:val="000000"/>
+                <w:szCs w:val="32"/>
+              </w:rPr>
+              <w:t>–</w:t>
+            </w:r>
+            <w:r>
+              <w:rPr>
+                <w:rFonts w:ascii="BRH Devanagari Extra" w:hAnsi="BRH Devanagari Extra" w:cs="BRH Devanagari Extra"/>
+                <w:color w:val="000000"/>
+                <w:sz w:val="32"/>
+                <w:szCs w:val="32"/>
+              </w:rPr>
+              <w:t xml:space="preserve">eÉÉlÉç | </w:t>
             </w:r>
           </w:p>
           <w:p>
@@ -13225,7 +14122,6 @@
                 <w:sz w:val="32"/>
                 <w:szCs w:val="32"/>
               </w:rPr>
-              <w:lastRenderedPageBreak/>
               <w:t>(</w:t>
             </w:r>
             <w:proofErr w:type="gramStart"/>
@@ -15801,6 +16697,7 @@
                 <w:sz w:val="32"/>
                 <w:szCs w:val="32"/>
               </w:rPr>
+              <w:lastRenderedPageBreak/>
               <w:t>U</w:t>
             </w:r>
             <w:r>
@@ -16285,7 +17182,6 @@
                 <w:sz w:val="32"/>
                 <w:szCs w:val="32"/>
               </w:rPr>
-              <w:lastRenderedPageBreak/>
               <w:t>MüsmÉþiÉ</w:t>
             </w:r>
             <w:r>
@@ -17456,6 +18352,7 @@
                 <w:sz w:val="32"/>
                 <w:szCs w:val="32"/>
               </w:rPr>
+              <w:lastRenderedPageBreak/>
               <w:t>jÉæ</w:t>
             </w:r>
             <w:r>
@@ -17986,7 +18883,6 @@
                 <w:sz w:val="32"/>
                 <w:szCs w:val="32"/>
               </w:rPr>
-              <w:lastRenderedPageBreak/>
               <w:t>MüsmÉþiÉ</w:t>
             </w:r>
             <w:r>
@@ -19172,6 +20068,7 @@
                 <w:sz w:val="28"/>
                 <w:szCs w:val="32"/>
               </w:rPr>
+              <w:lastRenderedPageBreak/>
               <w:t>None</w:t>
             </w:r>
           </w:p>

</xml_diff>